<commit_message>
PowerPoint y Formato de diseño OVI
</commit_message>
<xml_diff>
--- a/Guion/Vimep-FormatoDiseñoOVI.docx
+++ b/Guion/Vimep-FormatoDiseñoOVI.docx
@@ -1,6 +1,6 @@
 
 <file path=word/document.xml><?xml version="1.0" encoding="utf-8"?>
-<w:document xmlns:wpc="http://schemas.microsoft.com/office/word/2010/wordprocessingCanvas" xmlns:mc="http://schemas.openxmlformats.org/markup-compatibility/2006" xmlns:o="urn:schemas-microsoft-com:office:office" xmlns:r="http://schemas.openxmlformats.org/officeDocument/2006/relationships" xmlns:m="http://schemas.openxmlformats.org/officeDocument/2006/math" xmlns:v="urn:schemas-microsoft-com:vml" xmlns:wp14="http://schemas.microsoft.com/office/word/2010/wordprocessingDrawing" xmlns:wp="http://schemas.openxmlformats.org/drawingml/2006/wordprocessingDrawing" xmlns:w10="urn:schemas-microsoft-com:office:word" xmlns:w="http://schemas.openxmlformats.org/wordprocessingml/2006/main" xmlns:w14="http://schemas.microsoft.com/office/word/2010/wordml" xmlns:w15="http://schemas.microsoft.com/office/word/2012/wordml" xmlns:wpg="http://schemas.microsoft.com/office/word/2010/wordprocessingGroup" xmlns:wpi="http://schemas.microsoft.com/office/word/2010/wordprocessingInk" xmlns:wne="http://schemas.microsoft.com/office/word/2006/wordml" xmlns:wps="http://schemas.microsoft.com/office/word/2010/wordprocessingShape" mc:Ignorable="w14 w15 wp14">
+<w:document xmlns:ve="http://schemas.openxmlformats.org/markup-compatibility/2006" xmlns:o="urn:schemas-microsoft-com:office:office" xmlns:r="http://schemas.openxmlformats.org/officeDocument/2006/relationships" xmlns:m="http://schemas.openxmlformats.org/officeDocument/2006/math" xmlns:v="urn:schemas-microsoft-com:vml" xmlns:wp="http://schemas.openxmlformats.org/drawingml/2006/wordprocessingDrawing" xmlns:w10="urn:schemas-microsoft-com:office:word" xmlns:w="http://schemas.openxmlformats.org/wordprocessingml/2006/main" xmlns:wne="http://schemas.microsoft.com/office/word/2006/wordml">
   <w:background w:color="FFFFFF"/>
   <w:body>
     <w:p>
@@ -53,16 +53,7 @@
           <w:sz w:val="22"/>
           <w:szCs w:val="22"/>
         </w:rPr>
-        <w:t>Contenido informa</w:t>
-      </w:r>
-      <w:r>
-        <w:rPr>
-          <w:rFonts w:ascii="Verdana" w:eastAsia="Verdana" w:hAnsi="Verdana" w:cs="Verdana"/>
-          <w:b/>
-          <w:sz w:val="22"/>
-          <w:szCs w:val="22"/>
-        </w:rPr>
-        <w:t xml:space="preserve">tivo de la presentación en </w:t>
+        <w:t xml:space="preserve">Contenido informativo de la presentación en </w:t>
       </w:r>
       <w:r>
         <w:rPr>
@@ -97,7 +88,7 @@
           <w:insideV w:val="single" w:sz="4" w:space="0" w:color="000000"/>
         </w:tblBorders>
         <w:tblLayout w:type="fixed"/>
-        <w:tblLook w:val="0000" w:firstRow="0" w:lastRow="0" w:firstColumn="0" w:lastColumn="0" w:noHBand="0" w:noVBand="0"/>
+        <w:tblLook w:val="0000"/>
       </w:tblPr>
       <w:tblGrid>
         <w:gridCol w:w="8642"/>
@@ -136,7 +127,37 @@
           <w:tcPr>
             <w:tcW w:w="8642" w:type="dxa"/>
           </w:tcPr>
-          <w:p/>
+          <w:p>
+            <w:pPr>
+              <w:rPr>
+                <w:rFonts w:ascii="Verdana" w:hAnsi="Verdana"/>
+                <w:b/>
+              </w:rPr>
+            </w:pPr>
+            <w:r>
+              <w:rPr>
+                <w:rFonts w:ascii="Verdana" w:hAnsi="Verdana"/>
+                <w:b/>
+              </w:rPr>
+              <w:t>Creación de la base de datos</w:t>
+            </w:r>
+          </w:p>
+          <w:p>
+            <w:pPr>
+              <w:rPr>
+                <w:rFonts w:ascii="Verdana" w:hAnsi="Verdana"/>
+                <w:b/>
+              </w:rPr>
+            </w:pPr>
+          </w:p>
+          <w:p>
+            <w:r>
+              <w:rPr>
+                <w:rFonts w:ascii="Verdana" w:hAnsi="Verdana"/>
+              </w:rPr>
+              <w:t>En esta sección se presentará el motor de base de datos utilizado, los datos de acceso para la gestión la base de datos, el nombre de la base de datos, las tablas necesarias, el detalle y tipo de cada uno de los campos de dichas tablas y el script necesario para la creación en conjunto de todo lo explicado.</w:t>
+            </w:r>
+          </w:p>
           <w:p>
             <w:pPr>
               <w:jc w:val="center"/>
@@ -147,9 +168,55 @@
           <w:tcPr>
             <w:tcW w:w="5634" w:type="dxa"/>
           </w:tcPr>
-          <w:p/>
-          <w:p/>
-          <w:p/>
+          <w:p>
+            <w:r>
+              <w:drawing>
+                <wp:inline distT="0" distB="0" distL="0" distR="0">
+                  <wp:extent cx="3152775" cy="3066398"/>
+                  <wp:effectExtent l="19050" t="0" r="9525" b="0"/>
+                  <wp:docPr id="1" name="Imagen 1"/>
+                  <wp:cNvGraphicFramePr>
+                    <a:graphicFrameLocks xmlns:a="http://schemas.openxmlformats.org/drawingml/2006/main" noChangeAspect="1"/>
+                  </wp:cNvGraphicFramePr>
+                  <a:graphic xmlns:a="http://schemas.openxmlformats.org/drawingml/2006/main">
+                    <a:graphicData uri="http://schemas.openxmlformats.org/drawingml/2006/picture">
+                      <pic:pic xmlns:pic="http://schemas.openxmlformats.org/drawingml/2006/picture">
+                        <pic:nvPicPr>
+                          <pic:cNvPr id="0" name="Picture 1"/>
+                          <pic:cNvPicPr>
+                            <a:picLocks noChangeAspect="1" noChangeArrowheads="1"/>
+                          </pic:cNvPicPr>
+                        </pic:nvPicPr>
+                        <pic:blipFill>
+                          <a:blip r:embed="rId7"/>
+                          <a:srcRect l="25070" t="19802" r="34262" b="9901"/>
+                          <a:stretch>
+                            <a:fillRect/>
+                          </a:stretch>
+                        </pic:blipFill>
+                        <pic:spPr bwMode="auto">
+                          <a:xfrm>
+                            <a:off x="0" y="0"/>
+                            <a:ext cx="3152775" cy="3066398"/>
+                          </a:xfrm>
+                          <a:prstGeom prst="rect">
+                            <a:avLst/>
+                          </a:prstGeom>
+                          <a:noFill/>
+                          <a:ln w="9525">
+                            <a:noFill/>
+                            <a:miter lim="800000"/>
+                            <a:headEnd/>
+                            <a:tailEnd/>
+                          </a:ln>
+                        </pic:spPr>
+                      </pic:pic>
+                    </a:graphicData>
+                  </a:graphic>
+                </wp:inline>
+              </w:drawing>
+            </w:r>
+          </w:p>
           <w:p>
             <w:r>
               <w:rPr>
@@ -181,7 +248,7 @@
           <w:insideV w:val="single" w:sz="4" w:space="0" w:color="000000"/>
         </w:tblBorders>
         <w:tblLayout w:type="fixed"/>
-        <w:tblLook w:val="0000" w:firstRow="0" w:lastRow="0" w:firstColumn="0" w:lastColumn="0" w:noHBand="0" w:noVBand="0"/>
+        <w:tblLook w:val="0000"/>
       </w:tblPr>
       <w:tblGrid>
         <w:gridCol w:w="8642"/>
@@ -265,7 +332,7 @@
           <w:insideV w:val="single" w:sz="4" w:space="0" w:color="000000"/>
         </w:tblBorders>
         <w:tblLayout w:type="fixed"/>
-        <w:tblLook w:val="0000" w:firstRow="0" w:lastRow="0" w:firstColumn="0" w:lastColumn="0" w:noHBand="0" w:noVBand="0"/>
+        <w:tblLook w:val="0000"/>
       </w:tblPr>
       <w:tblGrid>
         <w:gridCol w:w="8642"/>
@@ -281,7 +348,6 @@
               <w:rPr>
                 <w:rFonts w:ascii="Verdana" w:eastAsia="Verdana" w:hAnsi="Verdana" w:cs="Verdana"/>
               </w:rPr>
-              <w:lastRenderedPageBreak/>
               <w:t>Sección de texto</w:t>
             </w:r>
           </w:p>
@@ -352,7 +418,7 @@
           <w:insideV w:val="single" w:sz="4" w:space="0" w:color="000000"/>
         </w:tblBorders>
         <w:tblLayout w:type="fixed"/>
-        <w:tblLook w:val="0000" w:firstRow="0" w:lastRow="0" w:firstColumn="0" w:lastColumn="0" w:noHBand="0" w:noVBand="0"/>
+        <w:tblLook w:val="0000"/>
       </w:tblPr>
       <w:tblGrid>
         <w:gridCol w:w="8642"/>
@@ -440,7 +506,7 @@
           <w:insideV w:val="single" w:sz="4" w:space="0" w:color="000000"/>
         </w:tblBorders>
         <w:tblLayout w:type="fixed"/>
-        <w:tblLook w:val="0000" w:firstRow="0" w:lastRow="0" w:firstColumn="0" w:lastColumn="0" w:noHBand="0" w:noVBand="0"/>
+        <w:tblLook w:val="0000"/>
       </w:tblPr>
       <w:tblGrid>
         <w:gridCol w:w="9519"/>
@@ -459,7 +525,6 @@
               <w:rPr>
                 <w:rFonts w:ascii="Verdana" w:eastAsia="Verdana" w:hAnsi="Verdana" w:cs="Verdana"/>
               </w:rPr>
-              <w:lastRenderedPageBreak/>
               <w:t>Sección de texto</w:t>
             </w:r>
           </w:p>
@@ -503,7 +568,7 @@
               </w:rPr>
               <w:t xml:space="preserve">ITSON (2009) Inducción al proceso de diseño y desarrollo de objetos de aprendizaje. Recuperado de </w:t>
             </w:r>
-            <w:hyperlink r:id="rId7">
+            <w:hyperlink r:id="rId8">
               <w:r>
                 <w:rPr>
                   <w:rFonts w:ascii="Verdana" w:eastAsia="Verdana" w:hAnsi="Verdana" w:cs="Verdana"/>
@@ -513,10 +578,10 @@
                 <w:t>http://biblioteca.itson.mx/oa/formacion_profesores/induccion_oa/index.html</w:t>
               </w:r>
             </w:hyperlink>
-            <w:hyperlink r:id="rId8"/>
-          </w:p>
-          <w:p>
             <w:hyperlink r:id="rId9"/>
+          </w:p>
+          <w:p>
+            <w:hyperlink r:id="rId10"/>
           </w:p>
           <w:p>
             <w:r>
@@ -525,7 +590,7 @@
               </w:rPr>
               <w:t xml:space="preserve">Ministerio de Educación Nacional. República de Colombia (2009) ¿Qué es un objeto de aprendizaje? Recuperado de </w:t>
             </w:r>
-            <w:hyperlink r:id="rId10">
+            <w:hyperlink r:id="rId11">
               <w:r>
                 <w:rPr>
                   <w:rFonts w:ascii="Verdana" w:eastAsia="Verdana" w:hAnsi="Verdana" w:cs="Verdana"/>
@@ -535,10 +600,10 @@
                 <w:t>http://aprendeenlinea.udea.edu.co/lms/men/oac1.html</w:t>
               </w:r>
             </w:hyperlink>
-            <w:hyperlink r:id="rId11"/>
-          </w:p>
-          <w:p>
             <w:hyperlink r:id="rId12"/>
+          </w:p>
+          <w:p>
+            <w:hyperlink r:id="rId13"/>
           </w:p>
           <w:p>
             <w:pPr>
@@ -555,7 +620,7 @@
               </w:rPr>
               <w:t xml:space="preserve">Mager, R (2002) Pautas de Mager para el diseño de objetivos de aprendizaje. Recuperado de </w:t>
             </w:r>
-            <w:hyperlink r:id="rId13">
+            <w:hyperlink r:id="rId14">
               <w:r>
                 <w:rPr>
                   <w:rFonts w:ascii="Verdana" w:eastAsia="Verdana" w:hAnsi="Verdana" w:cs="Verdana"/>
@@ -568,7 +633,7 @@
                 <w:t>http://eduteka.icesi.edu.co/articulos/Tema15</w:t>
               </w:r>
             </w:hyperlink>
-            <w:hyperlink r:id="rId14"/>
+            <w:hyperlink r:id="rId15"/>
           </w:p>
           <w:p>
             <w:pPr>
@@ -583,7 +648,17 @@
                 <w:sz w:val="24"/>
                 <w:szCs w:val="24"/>
               </w:rPr>
-              <w:t xml:space="preserve">Barreto, M. (2016) Procedimiento gestión de recursos educativos digitales. Bogotá, D.C. VIMEP – UNAD. </w:t>
+              <w:t xml:space="preserve">Barreto, M. (2016) Procedimiento gestión de recursos educativos digitales. </w:t>
+            </w:r>
+            <w:r>
+              <w:rPr>
+                <w:rFonts w:ascii="Verdana" w:eastAsia="Verdana" w:hAnsi="Verdana" w:cs="Verdana"/>
+                <w:b w:val="0"/>
+                <w:sz w:val="24"/>
+                <w:szCs w:val="24"/>
+              </w:rPr>
+              <w:lastRenderedPageBreak/>
+              <w:t xml:space="preserve">Bogotá, D.C. VIMEP – UNAD. </w:t>
             </w:r>
           </w:p>
         </w:tc>
@@ -617,8 +692,8 @@
 </file>
 
 <file path=word/endnotes.xml><?xml version="1.0" encoding="utf-8"?>
-<w:endnotes xmlns:wpc="http://schemas.microsoft.com/office/word/2010/wordprocessingCanvas" xmlns:mc="http://schemas.openxmlformats.org/markup-compatibility/2006" xmlns:o="urn:schemas-microsoft-com:office:office" xmlns:r="http://schemas.openxmlformats.org/officeDocument/2006/relationships" xmlns:m="http://schemas.openxmlformats.org/officeDocument/2006/math" xmlns:v="urn:schemas-microsoft-com:vml" xmlns:wp14="http://schemas.microsoft.com/office/word/2010/wordprocessingDrawing" xmlns:wp="http://schemas.openxmlformats.org/drawingml/2006/wordprocessingDrawing" xmlns:w10="urn:schemas-microsoft-com:office:word" xmlns:w="http://schemas.openxmlformats.org/wordprocessingml/2006/main" xmlns:w14="http://schemas.microsoft.com/office/word/2010/wordml" xmlns:w15="http://schemas.microsoft.com/office/word/2012/wordml" xmlns:wpg="http://schemas.microsoft.com/office/word/2010/wordprocessingGroup" xmlns:wpi="http://schemas.microsoft.com/office/word/2010/wordprocessingInk" xmlns:wne="http://schemas.microsoft.com/office/word/2006/wordml" xmlns:wps="http://schemas.microsoft.com/office/word/2010/wordprocessingShape" mc:Ignorable="w14 w15 wp14">
-  <w:endnote w:type="separator" w:id="-1">
+<w:endnotes xmlns:ve="http://schemas.openxmlformats.org/markup-compatibility/2006" xmlns:o="urn:schemas-microsoft-com:office:office" xmlns:r="http://schemas.openxmlformats.org/officeDocument/2006/relationships" xmlns:m="http://schemas.openxmlformats.org/officeDocument/2006/math" xmlns:v="urn:schemas-microsoft-com:vml" xmlns:wp="http://schemas.openxmlformats.org/drawingml/2006/wordprocessingDrawing" xmlns:w10="urn:schemas-microsoft-com:office:word" xmlns:w="http://schemas.openxmlformats.org/wordprocessingml/2006/main" xmlns:wne="http://schemas.microsoft.com/office/word/2006/wordml">
+  <w:endnote w:type="separator" w:id="0">
     <w:p>
       <w:pPr>
         <w:spacing w:after="0"/>
@@ -628,7 +703,7 @@
       </w:r>
     </w:p>
   </w:endnote>
-  <w:endnote w:type="continuationSeparator" w:id="0">
+  <w:endnote w:type="continuationSeparator" w:id="1">
     <w:p>
       <w:pPr>
         <w:spacing w:after="0"/>
@@ -642,8 +717,8 @@
 </file>
 
 <file path=word/footnotes.xml><?xml version="1.0" encoding="utf-8"?>
-<w:footnotes xmlns:wpc="http://schemas.microsoft.com/office/word/2010/wordprocessingCanvas" xmlns:mc="http://schemas.openxmlformats.org/markup-compatibility/2006" xmlns:o="urn:schemas-microsoft-com:office:office" xmlns:r="http://schemas.openxmlformats.org/officeDocument/2006/relationships" xmlns:m="http://schemas.openxmlformats.org/officeDocument/2006/math" xmlns:v="urn:schemas-microsoft-com:vml" xmlns:wp14="http://schemas.microsoft.com/office/word/2010/wordprocessingDrawing" xmlns:wp="http://schemas.openxmlformats.org/drawingml/2006/wordprocessingDrawing" xmlns:w10="urn:schemas-microsoft-com:office:word" xmlns:w="http://schemas.openxmlformats.org/wordprocessingml/2006/main" xmlns:w14="http://schemas.microsoft.com/office/word/2010/wordml" xmlns:w15="http://schemas.microsoft.com/office/word/2012/wordml" xmlns:wpg="http://schemas.microsoft.com/office/word/2010/wordprocessingGroup" xmlns:wpi="http://schemas.microsoft.com/office/word/2010/wordprocessingInk" xmlns:wne="http://schemas.microsoft.com/office/word/2006/wordml" xmlns:wps="http://schemas.microsoft.com/office/word/2010/wordprocessingShape" mc:Ignorable="w14 w15 wp14">
-  <w:footnote w:type="separator" w:id="-1">
+<w:footnotes xmlns:ve="http://schemas.openxmlformats.org/markup-compatibility/2006" xmlns:o="urn:schemas-microsoft-com:office:office" xmlns:r="http://schemas.openxmlformats.org/officeDocument/2006/relationships" xmlns:m="http://schemas.openxmlformats.org/officeDocument/2006/math" xmlns:v="urn:schemas-microsoft-com:vml" xmlns:wp="http://schemas.openxmlformats.org/drawingml/2006/wordprocessingDrawing" xmlns:w10="urn:schemas-microsoft-com:office:word" xmlns:w="http://schemas.openxmlformats.org/wordprocessingml/2006/main" xmlns:wne="http://schemas.microsoft.com/office/word/2006/wordml">
+  <w:footnote w:type="separator" w:id="0">
     <w:p>
       <w:pPr>
         <w:spacing w:after="0"/>
@@ -653,7 +728,7 @@
       </w:r>
     </w:p>
   </w:footnote>
-  <w:footnote w:type="continuationSeparator" w:id="0">
+  <w:footnote w:type="continuationSeparator" w:id="1">
     <w:p>
       <w:pPr>
         <w:spacing w:after="0"/>
@@ -667,7 +742,7 @@
 </file>
 
 <file path=word/numbering.xml><?xml version="1.0" encoding="utf-8"?>
-<w:numbering xmlns:wpc="http://schemas.microsoft.com/office/word/2010/wordprocessingCanvas" xmlns:mc="http://schemas.openxmlformats.org/markup-compatibility/2006" xmlns:o="urn:schemas-microsoft-com:office:office" xmlns:r="http://schemas.openxmlformats.org/officeDocument/2006/relationships" xmlns:m="http://schemas.openxmlformats.org/officeDocument/2006/math" xmlns:v="urn:schemas-microsoft-com:vml" xmlns:wp14="http://schemas.microsoft.com/office/word/2010/wordprocessingDrawing" xmlns:wp="http://schemas.openxmlformats.org/drawingml/2006/wordprocessingDrawing" xmlns:w10="urn:schemas-microsoft-com:office:word" xmlns:w="http://schemas.openxmlformats.org/wordprocessingml/2006/main" xmlns:w14="http://schemas.microsoft.com/office/word/2010/wordml" xmlns:w15="http://schemas.microsoft.com/office/word/2012/wordml" xmlns:wpg="http://schemas.microsoft.com/office/word/2010/wordprocessingGroup" xmlns:wpi="http://schemas.microsoft.com/office/word/2010/wordprocessingInk" xmlns:wne="http://schemas.microsoft.com/office/word/2006/wordml" xmlns:wps="http://schemas.microsoft.com/office/word/2010/wordprocessingShape" mc:Ignorable="w14 w15 wp14">
+<w:numbering xmlns:ve="http://schemas.openxmlformats.org/markup-compatibility/2006" xmlns:o="urn:schemas-microsoft-com:office:office" xmlns:r="http://schemas.openxmlformats.org/officeDocument/2006/relationships" xmlns:m="http://schemas.openxmlformats.org/officeDocument/2006/math" xmlns:v="urn:schemas-microsoft-com:vml" xmlns:wp="http://schemas.openxmlformats.org/drawingml/2006/wordprocessingDrawing" xmlns:w10="urn:schemas-microsoft-com:office:word" xmlns:w="http://schemas.openxmlformats.org/wordprocessingml/2006/main" xmlns:wne="http://schemas.microsoft.com/office/word/2006/wordml">
   <w:abstractNum w:abstractNumId="0">
     <w:nsid w:val="0F224F99"/>
     <w:multiLevelType w:val="multilevel"/>
@@ -1403,7 +1478,7 @@
 </file>
 
 <file path=word/styles.xml><?xml version="1.0" encoding="utf-8"?>
-<w:styles xmlns:mc="http://schemas.openxmlformats.org/markup-compatibility/2006" xmlns:r="http://schemas.openxmlformats.org/officeDocument/2006/relationships" xmlns:w="http://schemas.openxmlformats.org/wordprocessingml/2006/main" xmlns:w14="http://schemas.microsoft.com/office/word/2010/wordml" xmlns:w15="http://schemas.microsoft.com/office/word/2012/wordml" mc:Ignorable="w14 w15">
+<w:styles xmlns:r="http://schemas.openxmlformats.org/officeDocument/2006/relationships" xmlns:w="http://schemas.openxmlformats.org/wordprocessingml/2006/main">
   <w:docDefaults>
     <w:rPrDefault>
       <w:rPr>
@@ -1420,386 +1495,154 @@
       </w:pPr>
     </w:pPrDefault>
   </w:docDefaults>
-  <w:latentStyles w:defLockedState="0" w:defUIPriority="99" w:defSemiHidden="0" w:defUnhideWhenUsed="0" w:defQFormat="0" w:count="371">
-    <w:lsdException w:name="Normal" w:uiPriority="0" w:qFormat="1"/>
-    <w:lsdException w:name="heading 1" w:uiPriority="9" w:qFormat="1"/>
-    <w:lsdException w:name="heading 2" w:semiHidden="1" w:uiPriority="9" w:unhideWhenUsed="1" w:qFormat="1"/>
-    <w:lsdException w:name="heading 3" w:semiHidden="1" w:uiPriority="9" w:unhideWhenUsed="1" w:qFormat="1"/>
-    <w:lsdException w:name="heading 4" w:semiHidden="1" w:uiPriority="9" w:unhideWhenUsed="1" w:qFormat="1"/>
-    <w:lsdException w:name="heading 5" w:semiHidden="1" w:uiPriority="9" w:unhideWhenUsed="1" w:qFormat="1"/>
-    <w:lsdException w:name="heading 6" w:semiHidden="1" w:uiPriority="9" w:unhideWhenUsed="1" w:qFormat="1"/>
-    <w:lsdException w:name="heading 7" w:semiHidden="1" w:uiPriority="9" w:unhideWhenUsed="1" w:qFormat="1"/>
-    <w:lsdException w:name="heading 8" w:semiHidden="1" w:uiPriority="9" w:unhideWhenUsed="1" w:qFormat="1"/>
-    <w:lsdException w:name="heading 9" w:semiHidden="1" w:uiPriority="9" w:unhideWhenUsed="1" w:qFormat="1"/>
-    <w:lsdException w:name="index 1" w:semiHidden="1" w:unhideWhenUsed="1"/>
-    <w:lsdException w:name="index 2" w:semiHidden="1" w:unhideWhenUsed="1"/>
-    <w:lsdException w:name="index 3" w:semiHidden="1" w:unhideWhenUsed="1"/>
-    <w:lsdException w:name="index 4" w:semiHidden="1" w:unhideWhenUsed="1"/>
-    <w:lsdException w:name="index 5" w:semiHidden="1" w:unhideWhenUsed="1"/>
-    <w:lsdException w:name="index 6" w:semiHidden="1" w:unhideWhenUsed="1"/>
-    <w:lsdException w:name="index 7" w:semiHidden="1" w:unhideWhenUsed="1"/>
-    <w:lsdException w:name="index 8" w:semiHidden="1" w:unhideWhenUsed="1"/>
-    <w:lsdException w:name="index 9" w:semiHidden="1" w:unhideWhenUsed="1"/>
-    <w:lsdException w:name="toc 1" w:semiHidden="1" w:uiPriority="39" w:unhideWhenUsed="1"/>
-    <w:lsdException w:name="toc 2" w:semiHidden="1" w:uiPriority="39" w:unhideWhenUsed="1"/>
-    <w:lsdException w:name="toc 3" w:semiHidden="1" w:uiPriority="39" w:unhideWhenUsed="1"/>
-    <w:lsdException w:name="toc 4" w:semiHidden="1" w:uiPriority="39" w:unhideWhenUsed="1"/>
-    <w:lsdException w:name="toc 5" w:semiHidden="1" w:uiPriority="39" w:unhideWhenUsed="1"/>
-    <w:lsdException w:name="toc 6" w:semiHidden="1" w:uiPriority="39" w:unhideWhenUsed="1"/>
-    <w:lsdException w:name="toc 7" w:semiHidden="1" w:uiPriority="39" w:unhideWhenUsed="1"/>
-    <w:lsdException w:name="toc 8" w:semiHidden="1" w:uiPriority="39" w:unhideWhenUsed="1"/>
-    <w:lsdException w:name="toc 9" w:semiHidden="1" w:uiPriority="39" w:unhideWhenUsed="1"/>
-    <w:lsdException w:name="Normal Indent" w:semiHidden="1" w:unhideWhenUsed="1"/>
-    <w:lsdException w:name="footnote text" w:semiHidden="1" w:unhideWhenUsed="1"/>
-    <w:lsdException w:name="annotation text" w:semiHidden="1" w:unhideWhenUsed="1"/>
-    <w:lsdException w:name="header" w:semiHidden="1" w:unhideWhenUsed="1"/>
-    <w:lsdException w:name="footer" w:semiHidden="1" w:unhideWhenUsed="1"/>
-    <w:lsdException w:name="index heading" w:semiHidden="1" w:unhideWhenUsed="1"/>
-    <w:lsdException w:name="caption" w:semiHidden="1" w:uiPriority="35" w:unhideWhenUsed="1" w:qFormat="1"/>
-    <w:lsdException w:name="table of figures" w:semiHidden="1" w:unhideWhenUsed="1"/>
-    <w:lsdException w:name="envelope address" w:semiHidden="1" w:unhideWhenUsed="1"/>
-    <w:lsdException w:name="envelope return" w:semiHidden="1" w:unhideWhenUsed="1"/>
-    <w:lsdException w:name="footnote reference" w:semiHidden="1" w:unhideWhenUsed="1"/>
-    <w:lsdException w:name="annotation reference" w:semiHidden="1" w:unhideWhenUsed="1"/>
-    <w:lsdException w:name="line number" w:semiHidden="1" w:unhideWhenUsed="1"/>
-    <w:lsdException w:name="page number" w:semiHidden="1" w:unhideWhenUsed="1"/>
-    <w:lsdException w:name="endnote reference" w:semiHidden="1" w:unhideWhenUsed="1"/>
-    <w:lsdException w:name="endnote text" w:semiHidden="1" w:unhideWhenUsed="1"/>
-    <w:lsdException w:name="table of authorities" w:semiHidden="1" w:unhideWhenUsed="1"/>
-    <w:lsdException w:name="macro" w:semiHidden="1" w:unhideWhenUsed="1"/>
-    <w:lsdException w:name="toa heading" w:semiHidden="1" w:unhideWhenUsed="1"/>
-    <w:lsdException w:name="List" w:semiHidden="1" w:unhideWhenUsed="1"/>
-    <w:lsdException w:name="List Bullet" w:semiHidden="1" w:unhideWhenUsed="1"/>
-    <w:lsdException w:name="List Number" w:semiHidden="1" w:unhideWhenUsed="1"/>
-    <w:lsdException w:name="List 2" w:semiHidden="1" w:unhideWhenUsed="1"/>
-    <w:lsdException w:name="List 3" w:semiHidden="1" w:unhideWhenUsed="1"/>
-    <w:lsdException w:name="List 4" w:semiHidden="1" w:unhideWhenUsed="1"/>
-    <w:lsdException w:name="List 5" w:semiHidden="1" w:unhideWhenUsed="1"/>
-    <w:lsdException w:name="List Bullet 2" w:semiHidden="1" w:unhideWhenUsed="1"/>
-    <w:lsdException w:name="List Bullet 3" w:semiHidden="1" w:unhideWhenUsed="1"/>
-    <w:lsdException w:name="List Bullet 4" w:semiHidden="1" w:unhideWhenUsed="1"/>
-    <w:lsdException w:name="List Bullet 5" w:semiHidden="1" w:unhideWhenUsed="1"/>
-    <w:lsdException w:name="List Number 2" w:semiHidden="1" w:unhideWhenUsed="1"/>
-    <w:lsdException w:name="List Number 3" w:semiHidden="1" w:unhideWhenUsed="1"/>
-    <w:lsdException w:name="List Number 4" w:semiHidden="1" w:unhideWhenUsed="1"/>
-    <w:lsdException w:name="List Number 5" w:semiHidden="1" w:unhideWhenUsed="1"/>
-    <w:lsdException w:name="Title" w:uiPriority="10" w:qFormat="1"/>
-    <w:lsdException w:name="Closing" w:semiHidden="1" w:unhideWhenUsed="1"/>
-    <w:lsdException w:name="Signature" w:semiHidden="1" w:unhideWhenUsed="1"/>
-    <w:lsdException w:name="Default Paragraph Font" w:semiHidden="1" w:uiPriority="1" w:unhideWhenUsed="1"/>
-    <w:lsdException w:name="Body Text" w:semiHidden="1" w:unhideWhenUsed="1"/>
-    <w:lsdException w:name="Body Text Indent" w:semiHidden="1" w:unhideWhenUsed="1"/>
-    <w:lsdException w:name="List Continue" w:semiHidden="1" w:unhideWhenUsed="1"/>
-    <w:lsdException w:name="List Continue 2" w:semiHidden="1" w:unhideWhenUsed="1"/>
-    <w:lsdException w:name="List Continue 3" w:semiHidden="1" w:unhideWhenUsed="1"/>
-    <w:lsdException w:name="List Continue 4" w:semiHidden="1" w:unhideWhenUsed="1"/>
-    <w:lsdException w:name="List Continue 5" w:semiHidden="1" w:unhideWhenUsed="1"/>
-    <w:lsdException w:name="Message Header" w:semiHidden="1" w:unhideWhenUsed="1"/>
-    <w:lsdException w:name="Subtitle" w:uiPriority="11" w:qFormat="1"/>
-    <w:lsdException w:name="Salutation" w:semiHidden="1" w:unhideWhenUsed="1"/>
-    <w:lsdException w:name="Date" w:semiHidden="1" w:unhideWhenUsed="1"/>
-    <w:lsdException w:name="Body Text First Indent" w:semiHidden="1" w:unhideWhenUsed="1"/>
-    <w:lsdException w:name="Body Text First Indent 2" w:semiHidden="1" w:unhideWhenUsed="1"/>
-    <w:lsdException w:name="Note Heading" w:semiHidden="1" w:unhideWhenUsed="1"/>
-    <w:lsdException w:name="Body Text 2" w:semiHidden="1" w:unhideWhenUsed="1"/>
-    <w:lsdException w:name="Body Text 3" w:semiHidden="1" w:unhideWhenUsed="1"/>
-    <w:lsdException w:name="Body Text Indent 2" w:semiHidden="1" w:unhideWhenUsed="1"/>
-    <w:lsdException w:name="Body Text Indent 3" w:semiHidden="1" w:unhideWhenUsed="1"/>
-    <w:lsdException w:name="Block Text" w:semiHidden="1" w:unhideWhenUsed="1"/>
-    <w:lsdException w:name="Hyperlink" w:semiHidden="1" w:unhideWhenUsed="1"/>
-    <w:lsdException w:name="FollowedHyperlink" w:semiHidden="1" w:unhideWhenUsed="1"/>
-    <w:lsdException w:name="Strong" w:uiPriority="22" w:qFormat="1"/>
-    <w:lsdException w:name="Emphasis" w:uiPriority="20" w:qFormat="1"/>
-    <w:lsdException w:name="Document Map" w:semiHidden="1" w:unhideWhenUsed="1"/>
-    <w:lsdException w:name="Plain Text" w:semiHidden="1" w:unhideWhenUsed="1"/>
-    <w:lsdException w:name="E-mail Signature" w:semiHidden="1" w:unhideWhenUsed="1"/>
-    <w:lsdException w:name="HTML Top of Form" w:semiHidden="1" w:unhideWhenUsed="1"/>
-    <w:lsdException w:name="HTML Bottom of Form" w:semiHidden="1" w:unhideWhenUsed="1"/>
-    <w:lsdException w:name="Normal (Web)" w:semiHidden="1" w:unhideWhenUsed="1"/>
-    <w:lsdException w:name="HTML Acronym" w:semiHidden="1" w:unhideWhenUsed="1"/>
-    <w:lsdException w:name="HTML Address" w:semiHidden="1" w:unhideWhenUsed="1"/>
-    <w:lsdException w:name="HTML Cite" w:semiHidden="1" w:unhideWhenUsed="1"/>
-    <w:lsdException w:name="HTML Code" w:semiHidden="1" w:unhideWhenUsed="1"/>
-    <w:lsdException w:name="HTML Definition" w:semiHidden="1" w:unhideWhenUsed="1"/>
-    <w:lsdException w:name="HTML Keyboard" w:semiHidden="1" w:unhideWhenUsed="1"/>
-    <w:lsdException w:name="HTML Preformatted" w:semiHidden="1" w:unhideWhenUsed="1"/>
-    <w:lsdException w:name="HTML Sample" w:semiHidden="1" w:unhideWhenUsed="1"/>
-    <w:lsdException w:name="HTML Typewriter" w:semiHidden="1" w:unhideWhenUsed="1"/>
-    <w:lsdException w:name="HTML Variable" w:semiHidden="1" w:unhideWhenUsed="1"/>
-    <w:lsdException w:name="Normal Table" w:semiHidden="1" w:unhideWhenUsed="1"/>
-    <w:lsdException w:name="annotation subject" w:semiHidden="1" w:unhideWhenUsed="1"/>
-    <w:lsdException w:name="No List" w:semiHidden="1" w:unhideWhenUsed="1"/>
-    <w:lsdException w:name="Outline List 1" w:semiHidden="1" w:unhideWhenUsed="1"/>
-    <w:lsdException w:name="Outline List 2" w:semiHidden="1" w:unhideWhenUsed="1"/>
-    <w:lsdException w:name="Outline List 3" w:semiHidden="1" w:unhideWhenUsed="1"/>
-    <w:lsdException w:name="Table Simple 1" w:semiHidden="1" w:unhideWhenUsed="1"/>
-    <w:lsdException w:name="Table Simple 2" w:semiHidden="1" w:unhideWhenUsed="1"/>
-    <w:lsdException w:name="Table Simple 3" w:semiHidden="1" w:unhideWhenUsed="1"/>
-    <w:lsdException w:name="Table Classic 1" w:semiHidden="1" w:unhideWhenUsed="1"/>
-    <w:lsdException w:name="Table Classic 2" w:semiHidden="1" w:unhideWhenUsed="1"/>
-    <w:lsdException w:name="Table Classic 3" w:semiHidden="1" w:unhideWhenUsed="1"/>
-    <w:lsdException w:name="Table Classic 4" w:semiHidden="1" w:unhideWhenUsed="1"/>
-    <w:lsdException w:name="Table Colorful 1" w:semiHidden="1" w:unhideWhenUsed="1"/>
-    <w:lsdException w:name="Table Colorful 2" w:semiHidden="1" w:unhideWhenUsed="1"/>
-    <w:lsdException w:name="Table Colorful 3" w:semiHidden="1" w:unhideWhenUsed="1"/>
-    <w:lsdException w:name="Table Columns 1" w:semiHidden="1" w:unhideWhenUsed="1"/>
-    <w:lsdException w:name="Table Columns 2" w:semiHidden="1" w:unhideWhenUsed="1"/>
-    <w:lsdException w:name="Table Columns 3" w:semiHidden="1" w:unhideWhenUsed="1"/>
-    <w:lsdException w:name="Table Columns 4" w:semiHidden="1" w:unhideWhenUsed="1"/>
-    <w:lsdException w:name="Table Columns 5" w:semiHidden="1" w:unhideWhenUsed="1"/>
-    <w:lsdException w:name="Table Grid 1" w:semiHidden="1" w:unhideWhenUsed="1"/>
-    <w:lsdException w:name="Table Grid 2" w:semiHidden="1" w:unhideWhenUsed="1"/>
-    <w:lsdException w:name="Table Grid 3" w:semiHidden="1" w:unhideWhenUsed="1"/>
-    <w:lsdException w:name="Table Grid 4" w:semiHidden="1" w:unhideWhenUsed="1"/>
-    <w:lsdException w:name="Table Grid 5" w:semiHidden="1" w:unhideWhenUsed="1"/>
-    <w:lsdException w:name="Table Grid 6" w:semiHidden="1" w:unhideWhenUsed="1"/>
-    <w:lsdException w:name="Table Grid 7" w:semiHidden="1" w:unhideWhenUsed="1"/>
-    <w:lsdException w:name="Table Grid 8" w:semiHidden="1" w:unhideWhenUsed="1"/>
-    <w:lsdException w:name="Table List 1" w:semiHidden="1" w:unhideWhenUsed="1"/>
-    <w:lsdException w:name="Table List 2" w:semiHidden="1" w:unhideWhenUsed="1"/>
-    <w:lsdException w:name="Table List 3" w:semiHidden="1" w:unhideWhenUsed="1"/>
-    <w:lsdException w:name="Table List 4" w:semiHidden="1" w:unhideWhenUsed="1"/>
-    <w:lsdException w:name="Table List 5" w:semiHidden="1" w:unhideWhenUsed="1"/>
-    <w:lsdException w:name="Table List 6" w:semiHidden="1" w:unhideWhenUsed="1"/>
-    <w:lsdException w:name="Table List 7" w:semiHidden="1" w:unhideWhenUsed="1"/>
-    <w:lsdException w:name="Table List 8" w:semiHidden="1" w:unhideWhenUsed="1"/>
-    <w:lsdException w:name="Table 3D effects 1" w:semiHidden="1" w:unhideWhenUsed="1"/>
-    <w:lsdException w:name="Table 3D effects 2" w:semiHidden="1" w:unhideWhenUsed="1"/>
-    <w:lsdException w:name="Table 3D effects 3" w:semiHidden="1" w:unhideWhenUsed="1"/>
-    <w:lsdException w:name="Table Contemporary" w:semiHidden="1" w:unhideWhenUsed="1"/>
-    <w:lsdException w:name="Table Elegant" w:semiHidden="1" w:unhideWhenUsed="1"/>
-    <w:lsdException w:name="Table Professional" w:semiHidden="1" w:unhideWhenUsed="1"/>
-    <w:lsdException w:name="Table Subtle 1" w:semiHidden="1" w:unhideWhenUsed="1"/>
-    <w:lsdException w:name="Table Subtle 2" w:semiHidden="1" w:unhideWhenUsed="1"/>
-    <w:lsdException w:name="Table Web 1" w:semiHidden="1" w:unhideWhenUsed="1"/>
-    <w:lsdException w:name="Table Web 2" w:semiHidden="1" w:unhideWhenUsed="1"/>
-    <w:lsdException w:name="Table Web 3" w:semiHidden="1" w:unhideWhenUsed="1"/>
-    <w:lsdException w:name="Balloon Text" w:semiHidden="1" w:unhideWhenUsed="1"/>
-    <w:lsdException w:name="Table Grid" w:uiPriority="39"/>
-    <w:lsdException w:name="Table Theme" w:semiHidden="1" w:unhideWhenUsed="1"/>
-    <w:lsdException w:name="Placeholder Text" w:semiHidden="1"/>
-    <w:lsdException w:name="No Spacing" w:uiPriority="1" w:qFormat="1"/>
-    <w:lsdException w:name="Light Shading" w:uiPriority="60"/>
-    <w:lsdException w:name="Light List" w:uiPriority="61"/>
-    <w:lsdException w:name="Light Grid" w:uiPriority="62"/>
-    <w:lsdException w:name="Medium Shading 1" w:uiPriority="63"/>
-    <w:lsdException w:name="Medium Shading 2" w:uiPriority="64"/>
-    <w:lsdException w:name="Medium List 1" w:uiPriority="65"/>
-    <w:lsdException w:name="Medium List 2" w:uiPriority="66"/>
-    <w:lsdException w:name="Medium Grid 1" w:uiPriority="67"/>
-    <w:lsdException w:name="Medium Grid 2" w:uiPriority="68"/>
-    <w:lsdException w:name="Medium Grid 3" w:uiPriority="69"/>
-    <w:lsdException w:name="Dark List" w:uiPriority="70"/>
-    <w:lsdException w:name="Colorful Shading" w:uiPriority="71"/>
-    <w:lsdException w:name="Colorful List" w:uiPriority="72"/>
-    <w:lsdException w:name="Colorful Grid" w:uiPriority="73"/>
-    <w:lsdException w:name="Light Shading Accent 1" w:uiPriority="60"/>
-    <w:lsdException w:name="Light List Accent 1" w:uiPriority="61"/>
-    <w:lsdException w:name="Light Grid Accent 1" w:uiPriority="62"/>
-    <w:lsdException w:name="Medium Shading 1 Accent 1" w:uiPriority="63"/>
-    <w:lsdException w:name="Medium Shading 2 Accent 1" w:uiPriority="64"/>
-    <w:lsdException w:name="Medium List 1 Accent 1" w:uiPriority="65"/>
-    <w:lsdException w:name="Revision" w:semiHidden="1"/>
-    <w:lsdException w:name="List Paragraph" w:uiPriority="34" w:qFormat="1"/>
-    <w:lsdException w:name="Quote" w:uiPriority="29" w:qFormat="1"/>
-    <w:lsdException w:name="Intense Quote" w:uiPriority="30" w:qFormat="1"/>
-    <w:lsdException w:name="Medium List 2 Accent 1" w:uiPriority="66"/>
-    <w:lsdException w:name="Medium Grid 1 Accent 1" w:uiPriority="67"/>
-    <w:lsdException w:name="Medium Grid 2 Accent 1" w:uiPriority="68"/>
-    <w:lsdException w:name="Medium Grid 3 Accent 1" w:uiPriority="69"/>
-    <w:lsdException w:name="Dark List Accent 1" w:uiPriority="70"/>
-    <w:lsdException w:name="Colorful Shading Accent 1" w:uiPriority="71"/>
-    <w:lsdException w:name="Colorful List Accent 1" w:uiPriority="72"/>
-    <w:lsdException w:name="Colorful Grid Accent 1" w:uiPriority="73"/>
-    <w:lsdException w:name="Light Shading Accent 2" w:uiPriority="60"/>
-    <w:lsdException w:name="Light List Accent 2" w:uiPriority="61"/>
-    <w:lsdException w:name="Light Grid Accent 2" w:uiPriority="62"/>
-    <w:lsdException w:name="Medium Shading 1 Accent 2" w:uiPriority="63"/>
-    <w:lsdException w:name="Medium Shading 2 Accent 2" w:uiPriority="64"/>
-    <w:lsdException w:name="Medium List 1 Accent 2" w:uiPriority="65"/>
-    <w:lsdException w:name="Medium List 2 Accent 2" w:uiPriority="66"/>
-    <w:lsdException w:name="Medium Grid 1 Accent 2" w:uiPriority="67"/>
-    <w:lsdException w:name="Medium Grid 2 Accent 2" w:uiPriority="68"/>
-    <w:lsdException w:name="Medium Grid 3 Accent 2" w:uiPriority="69"/>
-    <w:lsdException w:name="Dark List Accent 2" w:uiPriority="70"/>
-    <w:lsdException w:name="Colorful Shading Accent 2" w:uiPriority="71"/>
-    <w:lsdException w:name="Colorful List Accent 2" w:uiPriority="72"/>
-    <w:lsdException w:name="Colorful Grid Accent 2" w:uiPriority="73"/>
-    <w:lsdException w:name="Light Shading Accent 3" w:uiPriority="60"/>
-    <w:lsdException w:name="Light List Accent 3" w:uiPriority="61"/>
-    <w:lsdException w:name="Light Grid Accent 3" w:uiPriority="62"/>
-    <w:lsdException w:name="Medium Shading 1 Accent 3" w:uiPriority="63"/>
-    <w:lsdException w:name="Medium Shading 2 Accent 3" w:uiPriority="64"/>
-    <w:lsdException w:name="Medium List 1 Accent 3" w:uiPriority="65"/>
-    <w:lsdException w:name="Medium List 2 Accent 3" w:uiPriority="66"/>
-    <w:lsdException w:name="Medium Grid 1 Accent 3" w:uiPriority="67"/>
-    <w:lsdException w:name="Medium Grid 2 Accent 3" w:uiPriority="68"/>
-    <w:lsdException w:name="Medium Grid 3 Accent 3" w:uiPriority="69"/>
-    <w:lsdException w:name="Dark List Accent 3" w:uiPriority="70"/>
-    <w:lsdException w:name="Colorful Shading Accent 3" w:uiPriority="71"/>
-    <w:lsdException w:name="Colorful List Accent 3" w:uiPriority="72"/>
-    <w:lsdException w:name="Colorful Grid Accent 3" w:uiPriority="73"/>
-    <w:lsdException w:name="Light Shading Accent 4" w:uiPriority="60"/>
-    <w:lsdException w:name="Light List Accent 4" w:uiPriority="61"/>
-    <w:lsdException w:name="Light Grid Accent 4" w:uiPriority="62"/>
-    <w:lsdException w:name="Medium Shading 1 Accent 4" w:uiPriority="63"/>
-    <w:lsdException w:name="Medium Shading 2 Accent 4" w:uiPriority="64"/>
-    <w:lsdException w:name="Medium List 1 Accent 4" w:uiPriority="65"/>
-    <w:lsdException w:name="Medium List 2 Accent 4" w:uiPriority="66"/>
-    <w:lsdException w:name="Medium Grid 1 Accent 4" w:uiPriority="67"/>
-    <w:lsdException w:name="Medium Grid 2 Accent 4" w:uiPriority="68"/>
-    <w:lsdException w:name="Medium Grid 3 Accent 4" w:uiPriority="69"/>
-    <w:lsdException w:name="Dark List Accent 4" w:uiPriority="70"/>
-    <w:lsdException w:name="Colorful Shading Accent 4" w:uiPriority="71"/>
-    <w:lsdException w:name="Colorful List Accent 4" w:uiPriority="72"/>
-    <w:lsdException w:name="Colorful Grid Accent 4" w:uiPriority="73"/>
-    <w:lsdException w:name="Light Shading Accent 5" w:uiPriority="60"/>
-    <w:lsdException w:name="Light List Accent 5" w:uiPriority="61"/>
-    <w:lsdException w:name="Light Grid Accent 5" w:uiPriority="62"/>
-    <w:lsdException w:name="Medium Shading 1 Accent 5" w:uiPriority="63"/>
-    <w:lsdException w:name="Medium Shading 2 Accent 5" w:uiPriority="64"/>
-    <w:lsdException w:name="Medium List 1 Accent 5" w:uiPriority="65"/>
-    <w:lsdException w:name="Medium List 2 Accent 5" w:uiPriority="66"/>
-    <w:lsdException w:name="Medium Grid 1 Accent 5" w:uiPriority="67"/>
-    <w:lsdException w:name="Medium Grid 2 Accent 5" w:uiPriority="68"/>
-    <w:lsdException w:name="Medium Grid 3 Accent 5" w:uiPriority="69"/>
-    <w:lsdException w:name="Dark List Accent 5" w:uiPriority="70"/>
-    <w:lsdException w:name="Colorful Shading Accent 5" w:uiPriority="71"/>
-    <w:lsdException w:name="Colorful List Accent 5" w:uiPriority="72"/>
-    <w:lsdException w:name="Colorful Grid Accent 5" w:uiPriority="73"/>
-    <w:lsdException w:name="Light Shading Accent 6" w:uiPriority="60"/>
-    <w:lsdException w:name="Light List Accent 6" w:uiPriority="61"/>
-    <w:lsdException w:name="Light Grid Accent 6" w:uiPriority="62"/>
-    <w:lsdException w:name="Medium Shading 1 Accent 6" w:uiPriority="63"/>
-    <w:lsdException w:name="Medium Shading 2 Accent 6" w:uiPriority="64"/>
-    <w:lsdException w:name="Medium List 1 Accent 6" w:uiPriority="65"/>
-    <w:lsdException w:name="Medium List 2 Accent 6" w:uiPriority="66"/>
-    <w:lsdException w:name="Medium Grid 1 Accent 6" w:uiPriority="67"/>
-    <w:lsdException w:name="Medium Grid 2 Accent 6" w:uiPriority="68"/>
-    <w:lsdException w:name="Medium Grid 3 Accent 6" w:uiPriority="69"/>
-    <w:lsdException w:name="Dark List Accent 6" w:uiPriority="70"/>
-    <w:lsdException w:name="Colorful Shading Accent 6" w:uiPriority="71"/>
-    <w:lsdException w:name="Colorful List Accent 6" w:uiPriority="72"/>
-    <w:lsdException w:name="Colorful Grid Accent 6" w:uiPriority="73"/>
-    <w:lsdException w:name="Subtle Emphasis" w:uiPriority="19" w:qFormat="1"/>
-    <w:lsdException w:name="Intense Emphasis" w:uiPriority="21" w:qFormat="1"/>
-    <w:lsdException w:name="Subtle Reference" w:uiPriority="31" w:qFormat="1"/>
-    <w:lsdException w:name="Intense Reference" w:uiPriority="32" w:qFormat="1"/>
-    <w:lsdException w:name="Book Title" w:uiPriority="33" w:qFormat="1"/>
-    <w:lsdException w:name="Bibliography" w:semiHidden="1" w:uiPriority="37" w:unhideWhenUsed="1"/>
-    <w:lsdException w:name="TOC Heading" w:semiHidden="1" w:uiPriority="39" w:unhideWhenUsed="1" w:qFormat="1"/>
-    <w:lsdException w:name="Plain Table 1" w:uiPriority="41"/>
-    <w:lsdException w:name="Plain Table 2" w:uiPriority="42"/>
-    <w:lsdException w:name="Plain Table 3" w:uiPriority="43"/>
-    <w:lsdException w:name="Plain Table 4" w:uiPriority="44"/>
-    <w:lsdException w:name="Plain Table 5" w:uiPriority="45"/>
-    <w:lsdException w:name="Grid Table Light" w:uiPriority="40"/>
-    <w:lsdException w:name="Grid Table 1 Light" w:uiPriority="46"/>
-    <w:lsdException w:name="Grid Table 2" w:uiPriority="47"/>
-    <w:lsdException w:name="Grid Table 3" w:uiPriority="48"/>
-    <w:lsdException w:name="Grid Table 4" w:uiPriority="49"/>
-    <w:lsdException w:name="Grid Table 5 Dark" w:uiPriority="50"/>
-    <w:lsdException w:name="Grid Table 6 Colorful" w:uiPriority="51"/>
-    <w:lsdException w:name="Grid Table 7 Colorful" w:uiPriority="52"/>
-    <w:lsdException w:name="Grid Table 1 Light Accent 1" w:uiPriority="46"/>
-    <w:lsdException w:name="Grid Table 2 Accent 1" w:uiPriority="47"/>
-    <w:lsdException w:name="Grid Table 3 Accent 1" w:uiPriority="48"/>
-    <w:lsdException w:name="Grid Table 4 Accent 1" w:uiPriority="49"/>
-    <w:lsdException w:name="Grid Table 5 Dark Accent 1" w:uiPriority="50"/>
-    <w:lsdException w:name="Grid Table 6 Colorful Accent 1" w:uiPriority="51"/>
-    <w:lsdException w:name="Grid Table 7 Colorful Accent 1" w:uiPriority="52"/>
-    <w:lsdException w:name="Grid Table 1 Light Accent 2" w:uiPriority="46"/>
-    <w:lsdException w:name="Grid Table 2 Accent 2" w:uiPriority="47"/>
-    <w:lsdException w:name="Grid Table 3 Accent 2" w:uiPriority="48"/>
-    <w:lsdException w:name="Grid Table 4 Accent 2" w:uiPriority="49"/>
-    <w:lsdException w:name="Grid Table 5 Dark Accent 2" w:uiPriority="50"/>
-    <w:lsdException w:name="Grid Table 6 Colorful Accent 2" w:uiPriority="51"/>
-    <w:lsdException w:name="Grid Table 7 Colorful Accent 2" w:uiPriority="52"/>
-    <w:lsdException w:name="Grid Table 1 Light Accent 3" w:uiPriority="46"/>
-    <w:lsdException w:name="Grid Table 2 Accent 3" w:uiPriority="47"/>
-    <w:lsdException w:name="Grid Table 3 Accent 3" w:uiPriority="48"/>
-    <w:lsdException w:name="Grid Table 4 Accent 3" w:uiPriority="49"/>
-    <w:lsdException w:name="Grid Table 5 Dark Accent 3" w:uiPriority="50"/>
-    <w:lsdException w:name="Grid Table 6 Colorful Accent 3" w:uiPriority="51"/>
-    <w:lsdException w:name="Grid Table 7 Colorful Accent 3" w:uiPriority="52"/>
-    <w:lsdException w:name="Grid Table 1 Light Accent 4" w:uiPriority="46"/>
-    <w:lsdException w:name="Grid Table 2 Accent 4" w:uiPriority="47"/>
-    <w:lsdException w:name="Grid Table 3 Accent 4" w:uiPriority="48"/>
-    <w:lsdException w:name="Grid Table 4 Accent 4" w:uiPriority="49"/>
-    <w:lsdException w:name="Grid Table 5 Dark Accent 4" w:uiPriority="50"/>
-    <w:lsdException w:name="Grid Table 6 Colorful Accent 4" w:uiPriority="51"/>
-    <w:lsdException w:name="Grid Table 7 Colorful Accent 4" w:uiPriority="52"/>
-    <w:lsdException w:name="Grid Table 1 Light Accent 5" w:uiPriority="46"/>
-    <w:lsdException w:name="Grid Table 2 Accent 5" w:uiPriority="47"/>
-    <w:lsdException w:name="Grid Table 3 Accent 5" w:uiPriority="48"/>
-    <w:lsdException w:name="Grid Table 4 Accent 5" w:uiPriority="49"/>
-    <w:lsdException w:name="Grid Table 5 Dark Accent 5" w:uiPriority="50"/>
-    <w:lsdException w:name="Grid Table 6 Colorful Accent 5" w:uiPriority="51"/>
-    <w:lsdException w:name="Grid Table 7 Colorful Accent 5" w:uiPriority="52"/>
-    <w:lsdException w:name="Grid Table 1 Light Accent 6" w:uiPriority="46"/>
-    <w:lsdException w:name="Grid Table 2 Accent 6" w:uiPriority="47"/>
-    <w:lsdException w:name="Grid Table 3 Accent 6" w:uiPriority="48"/>
-    <w:lsdException w:name="Grid Table 4 Accent 6" w:uiPriority="49"/>
-    <w:lsdException w:name="Grid Table 5 Dark Accent 6" w:uiPriority="50"/>
-    <w:lsdException w:name="Grid Table 6 Colorful Accent 6" w:uiPriority="51"/>
-    <w:lsdException w:name="Grid Table 7 Colorful Accent 6" w:uiPriority="52"/>
-    <w:lsdException w:name="List Table 1 Light" w:uiPriority="46"/>
-    <w:lsdException w:name="List Table 2" w:uiPriority="47"/>
-    <w:lsdException w:name="List Table 3" w:uiPriority="48"/>
-    <w:lsdException w:name="List Table 4" w:uiPriority="49"/>
-    <w:lsdException w:name="List Table 5 Dark" w:uiPriority="50"/>
-    <w:lsdException w:name="List Table 6 Colorful" w:uiPriority="51"/>
-    <w:lsdException w:name="List Table 7 Colorful" w:uiPriority="52"/>
-    <w:lsdException w:name="List Table 1 Light Accent 1" w:uiPriority="46"/>
-    <w:lsdException w:name="List Table 2 Accent 1" w:uiPriority="47"/>
-    <w:lsdException w:name="List Table 3 Accent 1" w:uiPriority="48"/>
-    <w:lsdException w:name="List Table 4 Accent 1" w:uiPriority="49"/>
-    <w:lsdException w:name="List Table 5 Dark Accent 1" w:uiPriority="50"/>
-    <w:lsdException w:name="List Table 6 Colorful Accent 1" w:uiPriority="51"/>
-    <w:lsdException w:name="List Table 7 Colorful Accent 1" w:uiPriority="52"/>
-    <w:lsdException w:name="List Table 1 Light Accent 2" w:uiPriority="46"/>
-    <w:lsdException w:name="List Table 2 Accent 2" w:uiPriority="47"/>
-    <w:lsdException w:name="List Table 3 Accent 2" w:uiPriority="48"/>
-    <w:lsdException w:name="List Table 4 Accent 2" w:uiPriority="49"/>
-    <w:lsdException w:name="List Table 5 Dark Accent 2" w:uiPriority="50"/>
-    <w:lsdException w:name="List Table 6 Colorful Accent 2" w:uiPriority="51"/>
-    <w:lsdException w:name="List Table 7 Colorful Accent 2" w:uiPriority="52"/>
-    <w:lsdException w:name="List Table 1 Light Accent 3" w:uiPriority="46"/>
-    <w:lsdException w:name="List Table 2 Accent 3" w:uiPriority="47"/>
-    <w:lsdException w:name="List Table 3 Accent 3" w:uiPriority="48"/>
-    <w:lsdException w:name="List Table 4 Accent 3" w:uiPriority="49"/>
-    <w:lsdException w:name="List Table 5 Dark Accent 3" w:uiPriority="50"/>
-    <w:lsdException w:name="List Table 6 Colorful Accent 3" w:uiPriority="51"/>
-    <w:lsdException w:name="List Table 7 Colorful Accent 3" w:uiPriority="52"/>
-    <w:lsdException w:name="List Table 1 Light Accent 4" w:uiPriority="46"/>
-    <w:lsdException w:name="List Table 2 Accent 4" w:uiPriority="47"/>
-    <w:lsdException w:name="List Table 3 Accent 4" w:uiPriority="48"/>
-    <w:lsdException w:name="List Table 4 Accent 4" w:uiPriority="49"/>
-    <w:lsdException w:name="List Table 5 Dark Accent 4" w:uiPriority="50"/>
-    <w:lsdException w:name="List Table 6 Colorful Accent 4" w:uiPriority="51"/>
-    <w:lsdException w:name="List Table 7 Colorful Accent 4" w:uiPriority="52"/>
-    <w:lsdException w:name="List Table 1 Light Accent 5" w:uiPriority="46"/>
-    <w:lsdException w:name="List Table 2 Accent 5" w:uiPriority="47"/>
-    <w:lsdException w:name="List Table 3 Accent 5" w:uiPriority="48"/>
-    <w:lsdException w:name="List Table 4 Accent 5" w:uiPriority="49"/>
-    <w:lsdException w:name="List Table 5 Dark Accent 5" w:uiPriority="50"/>
-    <w:lsdException w:name="List Table 6 Colorful Accent 5" w:uiPriority="51"/>
-    <w:lsdException w:name="List Table 7 Colorful Accent 5" w:uiPriority="52"/>
-    <w:lsdException w:name="List Table 1 Light Accent 6" w:uiPriority="46"/>
-    <w:lsdException w:name="List Table 2 Accent 6" w:uiPriority="47"/>
-    <w:lsdException w:name="List Table 3 Accent 6" w:uiPriority="48"/>
-    <w:lsdException w:name="List Table 4 Accent 6" w:uiPriority="49"/>
-    <w:lsdException w:name="List Table 5 Dark Accent 6" w:uiPriority="50"/>
-    <w:lsdException w:name="List Table 6 Colorful Accent 6" w:uiPriority="51"/>
-    <w:lsdException w:name="List Table 7 Colorful Accent 6" w:uiPriority="52"/>
+  <w:latentStyles w:defLockedState="0" w:defUIPriority="99" w:defSemiHidden="1" w:defUnhideWhenUsed="1" w:defQFormat="0" w:count="267">
+    <w:lsdException w:name="Normal" w:semiHidden="0" w:uiPriority="0" w:unhideWhenUsed="0" w:qFormat="1"/>
+    <w:lsdException w:name="heading 1" w:semiHidden="0" w:uiPriority="9" w:unhideWhenUsed="0" w:qFormat="1"/>
+    <w:lsdException w:name="heading 2" w:uiPriority="9" w:qFormat="1"/>
+    <w:lsdException w:name="heading 3" w:uiPriority="9" w:qFormat="1"/>
+    <w:lsdException w:name="heading 4" w:uiPriority="9" w:qFormat="1"/>
+    <w:lsdException w:name="heading 5" w:uiPriority="9" w:qFormat="1"/>
+    <w:lsdException w:name="heading 6" w:uiPriority="9" w:qFormat="1"/>
+    <w:lsdException w:name="heading 7" w:uiPriority="9" w:qFormat="1"/>
+    <w:lsdException w:name="heading 8" w:uiPriority="9" w:qFormat="1"/>
+    <w:lsdException w:name="heading 9" w:uiPriority="9" w:qFormat="1"/>
+    <w:lsdException w:name="toc 1" w:uiPriority="39"/>
+    <w:lsdException w:name="toc 2" w:uiPriority="39"/>
+    <w:lsdException w:name="toc 3" w:uiPriority="39"/>
+    <w:lsdException w:name="toc 4" w:uiPriority="39"/>
+    <w:lsdException w:name="toc 5" w:uiPriority="39"/>
+    <w:lsdException w:name="toc 6" w:uiPriority="39"/>
+    <w:lsdException w:name="toc 7" w:uiPriority="39"/>
+    <w:lsdException w:name="toc 8" w:uiPriority="39"/>
+    <w:lsdException w:name="toc 9" w:uiPriority="39"/>
+    <w:lsdException w:name="caption" w:uiPriority="35" w:qFormat="1"/>
+    <w:lsdException w:name="Title" w:semiHidden="0" w:uiPriority="10" w:unhideWhenUsed="0" w:qFormat="1"/>
+    <w:lsdException w:name="Default Paragraph Font" w:uiPriority="1"/>
+    <w:lsdException w:name="Subtitle" w:semiHidden="0" w:uiPriority="11" w:unhideWhenUsed="0" w:qFormat="1"/>
+    <w:lsdException w:name="Strong" w:semiHidden="0" w:uiPriority="22" w:unhideWhenUsed="0" w:qFormat="1"/>
+    <w:lsdException w:name="Emphasis" w:semiHidden="0" w:uiPriority="20" w:unhideWhenUsed="0" w:qFormat="1"/>
+    <w:lsdException w:name="Table Grid" w:semiHidden="0" w:uiPriority="39" w:unhideWhenUsed="0"/>
+    <w:lsdException w:name="Placeholder Text" w:unhideWhenUsed="0"/>
+    <w:lsdException w:name="No Spacing" w:semiHidden="0" w:uiPriority="1" w:unhideWhenUsed="0" w:qFormat="1"/>
+    <w:lsdException w:name="Light Shading" w:semiHidden="0" w:uiPriority="60" w:unhideWhenUsed="0"/>
+    <w:lsdException w:name="Light List" w:semiHidden="0" w:uiPriority="61" w:unhideWhenUsed="0"/>
+    <w:lsdException w:name="Light Grid" w:semiHidden="0" w:uiPriority="62" w:unhideWhenUsed="0"/>
+    <w:lsdException w:name="Medium Shading 1" w:semiHidden="0" w:uiPriority="63" w:unhideWhenUsed="0"/>
+    <w:lsdException w:name="Medium Shading 2" w:semiHidden="0" w:uiPriority="64" w:unhideWhenUsed="0"/>
+    <w:lsdException w:name="Medium List 1" w:semiHidden="0" w:uiPriority="65" w:unhideWhenUsed="0"/>
+    <w:lsdException w:name="Medium List 2" w:semiHidden="0" w:uiPriority="66" w:unhideWhenUsed="0"/>
+    <w:lsdException w:name="Medium Grid 1" w:semiHidden="0" w:uiPriority="67" w:unhideWhenUsed="0"/>
+    <w:lsdException w:name="Medium Grid 2" w:semiHidden="0" w:uiPriority="68" w:unhideWhenUsed="0"/>
+    <w:lsdException w:name="Medium Grid 3" w:semiHidden="0" w:uiPriority="69" w:unhideWhenUsed="0"/>
+    <w:lsdException w:name="Dark List" w:semiHidden="0" w:uiPriority="70" w:unhideWhenUsed="0"/>
+    <w:lsdException w:name="Colorful Shading" w:semiHidden="0" w:uiPriority="71" w:unhideWhenUsed="0"/>
+    <w:lsdException w:name="Colorful List" w:semiHidden="0" w:uiPriority="72" w:unhideWhenUsed="0"/>
+    <w:lsdException w:name="Colorful Grid" w:semiHidden="0" w:uiPriority="73" w:unhideWhenUsed="0"/>
+    <w:lsdException w:name="Light Shading Accent 1" w:semiHidden="0" w:uiPriority="60" w:unhideWhenUsed="0"/>
+    <w:lsdException w:name="Light List Accent 1" w:semiHidden="0" w:uiPriority="61" w:unhideWhenUsed="0"/>
+    <w:lsdException w:name="Light Grid Accent 1" w:semiHidden="0" w:uiPriority="62" w:unhideWhenUsed="0"/>
+    <w:lsdException w:name="Medium Shading 1 Accent 1" w:semiHidden="0" w:uiPriority="63" w:unhideWhenUsed="0"/>
+    <w:lsdException w:name="Medium Shading 2 Accent 1" w:semiHidden="0" w:uiPriority="64" w:unhideWhenUsed="0"/>
+    <w:lsdException w:name="Medium List 1 Accent 1" w:semiHidden="0" w:uiPriority="65" w:unhideWhenUsed="0"/>
+    <w:lsdException w:name="Revision" w:unhideWhenUsed="0"/>
+    <w:lsdException w:name="List Paragraph" w:semiHidden="0" w:uiPriority="34" w:unhideWhenUsed="0" w:qFormat="1"/>
+    <w:lsdException w:name="Quote" w:semiHidden="0" w:uiPriority="29" w:unhideWhenUsed="0" w:qFormat="1"/>
+    <w:lsdException w:name="Intense Quote" w:semiHidden="0" w:uiPriority="30" w:unhideWhenUsed="0" w:qFormat="1"/>
+    <w:lsdException w:name="Medium List 2 Accent 1" w:semiHidden="0" w:uiPriority="66" w:unhideWhenUsed="0"/>
+    <w:lsdException w:name="Medium Grid 1 Accent 1" w:semiHidden="0" w:uiPriority="67" w:unhideWhenUsed="0"/>
+    <w:lsdException w:name="Medium Grid 2 Accent 1" w:semiHidden="0" w:uiPriority="68" w:unhideWhenUsed="0"/>
+    <w:lsdException w:name="Medium Grid 3 Accent 1" w:semiHidden="0" w:uiPriority="69" w:unhideWhenUsed="0"/>
+    <w:lsdException w:name="Dark List Accent 1" w:semiHidden="0" w:uiPriority="70" w:unhideWhenUsed="0"/>
+    <w:lsdException w:name="Colorful Shading Accent 1" w:semiHidden="0" w:uiPriority="71" w:unhideWhenUsed="0"/>
+    <w:lsdException w:name="Colorful List Accent 1" w:semiHidden="0" w:uiPriority="72" w:unhideWhenUsed="0"/>
+    <w:lsdException w:name="Colorful Grid Accent 1" w:semiHidden="0" w:uiPriority="73" w:unhideWhenUsed="0"/>
+    <w:lsdException w:name="Light Shading Accent 2" w:semiHidden="0" w:uiPriority="60" w:unhideWhenUsed="0"/>
+    <w:lsdException w:name="Light List Accent 2" w:semiHidden="0" w:uiPriority="61" w:unhideWhenUsed="0"/>
+    <w:lsdException w:name="Light Grid Accent 2" w:semiHidden="0" w:uiPriority="62" w:unhideWhenUsed="0"/>
+    <w:lsdException w:name="Medium Shading 1 Accent 2" w:semiHidden="0" w:uiPriority="63" w:unhideWhenUsed="0"/>
+    <w:lsdException w:name="Medium Shading 2 Accent 2" w:semiHidden="0" w:uiPriority="64" w:unhideWhenUsed="0"/>
+    <w:lsdException w:name="Medium List 1 Accent 2" w:semiHidden="0" w:uiPriority="65" w:unhideWhenUsed="0"/>
+    <w:lsdException w:name="Medium List 2 Accent 2" w:semiHidden="0" w:uiPriority="66" w:unhideWhenUsed="0"/>
+    <w:lsdException w:name="Medium Grid 1 Accent 2" w:semiHidden="0" w:uiPriority="67" w:unhideWhenUsed="0"/>
+    <w:lsdException w:name="Medium Grid 2 Accent 2" w:semiHidden="0" w:uiPriority="68" w:unhideWhenUsed="0"/>
+    <w:lsdException w:name="Medium Grid 3 Accent 2" w:semiHidden="0" w:uiPriority="69" w:unhideWhenUsed="0"/>
+    <w:lsdException w:name="Dark List Accent 2" w:semiHidden="0" w:uiPriority="70" w:unhideWhenUsed="0"/>
+    <w:lsdException w:name="Colorful Shading Accent 2" w:semiHidden="0" w:uiPriority="71" w:unhideWhenUsed="0"/>
+    <w:lsdException w:name="Colorful List Accent 2" w:semiHidden="0" w:uiPriority="72" w:unhideWhenUsed="0"/>
+    <w:lsdException w:name="Colorful Grid Accent 2" w:semiHidden="0" w:uiPriority="73" w:unhideWhenUsed="0"/>
+    <w:lsdException w:name="Light Shading Accent 3" w:semiHidden="0" w:uiPriority="60" w:unhideWhenUsed="0"/>
+    <w:lsdException w:name="Light List Accent 3" w:semiHidden="0" w:uiPriority="61" w:unhideWhenUsed="0"/>
+    <w:lsdException w:name="Light Grid Accent 3" w:semiHidden="0" w:uiPriority="62" w:unhideWhenUsed="0"/>
+    <w:lsdException w:name="Medium Shading 1 Accent 3" w:semiHidden="0" w:uiPriority="63" w:unhideWhenUsed="0"/>
+    <w:lsdException w:name="Medium Shading 2 Accent 3" w:semiHidden="0" w:uiPriority="64" w:unhideWhenUsed="0"/>
+    <w:lsdException w:name="Medium List 1 Accent 3" w:semiHidden="0" w:uiPriority="65" w:unhideWhenUsed="0"/>
+    <w:lsdException w:name="Medium List 2 Accent 3" w:semiHidden="0" w:uiPriority="66" w:unhideWhenUsed="0"/>
+    <w:lsdException w:name="Medium Grid 1 Accent 3" w:semiHidden="0" w:uiPriority="67" w:unhideWhenUsed="0"/>
+    <w:lsdException w:name="Medium Grid 2 Accent 3" w:semiHidden="0" w:uiPriority="68" w:unhideWhenUsed="0"/>
+    <w:lsdException w:name="Medium Grid 3 Accent 3" w:semiHidden="0" w:uiPriority="69" w:unhideWhenUsed="0"/>
+    <w:lsdException w:name="Dark List Accent 3" w:semiHidden="0" w:uiPriority="70" w:unhideWhenUsed="0"/>
+    <w:lsdException w:name="Colorful Shading Accent 3" w:semiHidden="0" w:uiPriority="71" w:unhideWhenUsed="0"/>
+    <w:lsdException w:name="Colorful List Accent 3" w:semiHidden="0" w:uiPriority="72" w:unhideWhenUsed="0"/>
+    <w:lsdException w:name="Colorful Grid Accent 3" w:semiHidden="0" w:uiPriority="73" w:unhideWhenUsed="0"/>
+    <w:lsdException w:name="Light Shading Accent 4" w:semiHidden="0" w:uiPriority="60" w:unhideWhenUsed="0"/>
+    <w:lsdException w:name="Light List Accent 4" w:semiHidden="0" w:uiPriority="61" w:unhideWhenUsed="0"/>
+    <w:lsdException w:name="Light Grid Accent 4" w:semiHidden="0" w:uiPriority="62" w:unhideWhenUsed="0"/>
+    <w:lsdException w:name="Medium Shading 1 Accent 4" w:semiHidden="0" w:uiPriority="63" w:unhideWhenUsed="0"/>
+    <w:lsdException w:name="Medium Shading 2 Accent 4" w:semiHidden="0" w:uiPriority="64" w:unhideWhenUsed="0"/>
+    <w:lsdException w:name="Medium List 1 Accent 4" w:semiHidden="0" w:uiPriority="65" w:unhideWhenUsed="0"/>
+    <w:lsdException w:name="Medium List 2 Accent 4" w:semiHidden="0" w:uiPriority="66" w:unhideWhenUsed="0"/>
+    <w:lsdException w:name="Medium Grid 1 Accent 4" w:semiHidden="0" w:uiPriority="67" w:unhideWhenUsed="0"/>
+    <w:lsdException w:name="Medium Grid 2 Accent 4" w:semiHidden="0" w:uiPriority="68" w:unhideWhenUsed="0"/>
+    <w:lsdException w:name="Medium Grid 3 Accent 4" w:semiHidden="0" w:uiPriority="69" w:unhideWhenUsed="0"/>
+    <w:lsdException w:name="Dark List Accent 4" w:semiHidden="0" w:uiPriority="70" w:unhideWhenUsed="0"/>
+    <w:lsdException w:name="Colorful Shading Accent 4" w:semiHidden="0" w:uiPriority="71" w:unhideWhenUsed="0"/>
+    <w:lsdException w:name="Colorful List Accent 4" w:semiHidden="0" w:uiPriority="72" w:unhideWhenUsed="0"/>
+    <w:lsdException w:name="Colorful Grid Accent 4" w:semiHidden="0" w:uiPriority="73" w:unhideWhenUsed="0"/>
+    <w:lsdException w:name="Light Shading Accent 5" w:semiHidden="0" w:uiPriority="60" w:unhideWhenUsed="0"/>
+    <w:lsdException w:name="Light List Accent 5" w:semiHidden="0" w:uiPriority="61" w:unhideWhenUsed="0"/>
+    <w:lsdException w:name="Light Grid Accent 5" w:semiHidden="0" w:uiPriority="62" w:unhideWhenUsed="0"/>
+    <w:lsdException w:name="Medium Shading 1 Accent 5" w:semiHidden="0" w:uiPriority="63" w:unhideWhenUsed="0"/>
+    <w:lsdException w:name="Medium Shading 2 Accent 5" w:semiHidden="0" w:uiPriority="64" w:unhideWhenUsed="0"/>
+    <w:lsdException w:name="Medium List 1 Accent 5" w:semiHidden="0" w:uiPriority="65" w:unhideWhenUsed="0"/>
+    <w:lsdException w:name="Medium List 2 Accent 5" w:semiHidden="0" w:uiPriority="66" w:unhideWhenUsed="0"/>
+    <w:lsdException w:name="Medium Grid 1 Accent 5" w:semiHidden="0" w:uiPriority="67" w:unhideWhenUsed="0"/>
+    <w:lsdException w:name="Medium Grid 2 Accent 5" w:semiHidden="0" w:uiPriority="68" w:unhideWhenUsed="0"/>
+    <w:lsdException w:name="Medium Grid 3 Accent 5" w:semiHidden="0" w:uiPriority="69" w:unhideWhenUsed="0"/>
+    <w:lsdException w:name="Dark List Accent 5" w:semiHidden="0" w:uiPriority="70" w:unhideWhenUsed="0"/>
+    <w:lsdException w:name="Colorful Shading Accent 5" w:semiHidden="0" w:uiPriority="71" w:unhideWhenUsed="0"/>
+    <w:lsdException w:name="Colorful List Accent 5" w:semiHidden="0" w:uiPriority="72" w:unhideWhenUsed="0"/>
+    <w:lsdException w:name="Colorful Grid Accent 5" w:semiHidden="0" w:uiPriority="73" w:unhideWhenUsed="0"/>
+    <w:lsdException w:name="Light Shading Accent 6" w:semiHidden="0" w:uiPriority="60" w:unhideWhenUsed="0"/>
+    <w:lsdException w:name="Light List Accent 6" w:semiHidden="0" w:uiPriority="61" w:unhideWhenUsed="0"/>
+    <w:lsdException w:name="Light Grid Accent 6" w:semiHidden="0" w:uiPriority="62" w:unhideWhenUsed="0"/>
+    <w:lsdException w:name="Medium Shading 1 Accent 6" w:semiHidden="0" w:uiPriority="63" w:unhideWhenUsed="0"/>
+    <w:lsdException w:name="Medium Shading 2 Accent 6" w:semiHidden="0" w:uiPriority="64" w:unhideWhenUsed="0"/>
+    <w:lsdException w:name="Medium List 1 Accent 6" w:semiHidden="0" w:uiPriority="65" w:unhideWhenUsed="0"/>
+    <w:lsdException w:name="Medium List 2 Accent 6" w:semiHidden="0" w:uiPriority="66" w:unhideWhenUsed="0"/>
+    <w:lsdException w:name="Medium Grid 1 Accent 6" w:semiHidden="0" w:uiPriority="67" w:unhideWhenUsed="0"/>
+    <w:lsdException w:name="Medium Grid 2 Accent 6" w:semiHidden="0" w:uiPriority="68" w:unhideWhenUsed="0"/>
+    <w:lsdException w:name="Medium Grid 3 Accent 6" w:semiHidden="0" w:uiPriority="69" w:unhideWhenUsed="0"/>
+    <w:lsdException w:name="Dark List Accent 6" w:semiHidden="0" w:uiPriority="70" w:unhideWhenUsed="0"/>
+    <w:lsdException w:name="Colorful Shading Accent 6" w:semiHidden="0" w:uiPriority="71" w:unhideWhenUsed="0"/>
+    <w:lsdException w:name="Colorful List Accent 6" w:semiHidden="0" w:uiPriority="72" w:unhideWhenUsed="0"/>
+    <w:lsdException w:name="Colorful Grid Accent 6" w:semiHidden="0" w:uiPriority="73" w:unhideWhenUsed="0"/>
+    <w:lsdException w:name="Subtle Emphasis" w:semiHidden="0" w:uiPriority="19" w:unhideWhenUsed="0" w:qFormat="1"/>
+    <w:lsdException w:name="Intense Emphasis" w:semiHidden="0" w:uiPriority="21" w:unhideWhenUsed="0" w:qFormat="1"/>
+    <w:lsdException w:name="Subtle Reference" w:semiHidden="0" w:uiPriority="31" w:unhideWhenUsed="0" w:qFormat="1"/>
+    <w:lsdException w:name="Intense Reference" w:semiHidden="0" w:uiPriority="32" w:unhideWhenUsed="0" w:qFormat="1"/>
+    <w:lsdException w:name="Book Title" w:semiHidden="0" w:uiPriority="33" w:unhideWhenUsed="0" w:qFormat="1"/>
+    <w:lsdException w:name="Bibliography" w:uiPriority="37"/>
+    <w:lsdException w:name="TOC Heading" w:uiPriority="39" w:qFormat="1"/>
   </w:latentStyles>
   <w:style w:type="paragraph" w:default="1" w:styleId="Normal">
     <w:name w:val="Normal"/>
+    <w:rsid w:val="002345D4"/>
   </w:style>
   <w:style w:type="paragraph" w:styleId="Ttulo1">
     <w:name w:val="heading 1"/>
     <w:basedOn w:val="Normal"/>
     <w:next w:val="Normal"/>
+    <w:rsid w:val="002345D4"/>
     <w:pPr>
       <w:keepNext/>
       <w:keepLines/>
@@ -1817,6 +1660,7 @@
     <w:name w:val="heading 2"/>
     <w:basedOn w:val="Normal"/>
     <w:next w:val="Normal"/>
+    <w:rsid w:val="002345D4"/>
     <w:pPr>
       <w:keepNext/>
       <w:keepLines/>
@@ -1834,6 +1678,7 @@
     <w:name w:val="heading 3"/>
     <w:basedOn w:val="Normal"/>
     <w:next w:val="Normal"/>
+    <w:rsid w:val="002345D4"/>
     <w:pPr>
       <w:keepNext/>
       <w:keepLines/>
@@ -1851,6 +1696,7 @@
     <w:name w:val="heading 4"/>
     <w:basedOn w:val="Normal"/>
     <w:next w:val="Normal"/>
+    <w:rsid w:val="002345D4"/>
     <w:pPr>
       <w:keepNext/>
       <w:keepLines/>
@@ -1866,6 +1712,7 @@
     <w:name w:val="heading 5"/>
     <w:basedOn w:val="Normal"/>
     <w:next w:val="Normal"/>
+    <w:rsid w:val="002345D4"/>
     <w:pPr>
       <w:keepNext/>
       <w:keepLines/>
@@ -1883,6 +1730,7 @@
     <w:name w:val="heading 6"/>
     <w:basedOn w:val="Normal"/>
     <w:next w:val="Normal"/>
+    <w:rsid w:val="002345D4"/>
     <w:pPr>
       <w:keepNext/>
       <w:keepLines/>
@@ -1907,6 +1755,7 @@
     <w:uiPriority w:val="99"/>
     <w:semiHidden/>
     <w:unhideWhenUsed/>
+    <w:qFormat/>
     <w:tblPr>
       <w:tblInd w:w="0" w:type="dxa"/>
       <w:tblCellMar>
@@ -1925,6 +1774,7 @@
   </w:style>
   <w:style w:type="table" w:customStyle="1" w:styleId="TableNormal">
     <w:name w:val="Table Normal"/>
+    <w:rsid w:val="002345D4"/>
     <w:tblPr>
       <w:tblCellMar>
         <w:top w:w="0" w:type="dxa"/>
@@ -1934,10 +1784,11 @@
       </w:tblCellMar>
     </w:tblPr>
   </w:style>
-  <w:style w:type="paragraph" w:styleId="Puesto">
+  <w:style w:type="paragraph" w:styleId="Ttulo">
     <w:name w:val="Title"/>
     <w:basedOn w:val="Normal"/>
     <w:next w:val="Normal"/>
+    <w:rsid w:val="002345D4"/>
     <w:pPr>
       <w:keepNext/>
       <w:keepLines/>
@@ -1954,6 +1805,7 @@
     <w:name w:val="Subtitle"/>
     <w:basedOn w:val="Normal"/>
     <w:next w:val="Normal"/>
+    <w:rsid w:val="002345D4"/>
     <w:pPr>
       <w:keepNext/>
       <w:keepLines/>
@@ -1970,6 +1822,7 @@
   </w:style>
   <w:style w:type="table" w:customStyle="1" w:styleId="a">
     <w:basedOn w:val="TableNormal"/>
+    <w:rsid w:val="002345D4"/>
     <w:pPr>
       <w:spacing w:after="0"/>
     </w:pPr>
@@ -1986,6 +1839,7 @@
   </w:style>
   <w:style w:type="table" w:customStyle="1" w:styleId="a0">
     <w:basedOn w:val="TableNormal"/>
+    <w:rsid w:val="002345D4"/>
     <w:pPr>
       <w:spacing w:after="0"/>
     </w:pPr>
@@ -2002,6 +1856,7 @@
   </w:style>
   <w:style w:type="table" w:customStyle="1" w:styleId="a1">
     <w:basedOn w:val="TableNormal"/>
+    <w:rsid w:val="002345D4"/>
     <w:pPr>
       <w:spacing w:after="0"/>
     </w:pPr>
@@ -2018,6 +1873,7 @@
   </w:style>
   <w:style w:type="table" w:customStyle="1" w:styleId="a2">
     <w:basedOn w:val="TableNormal"/>
+    <w:rsid w:val="002345D4"/>
     <w:pPr>
       <w:spacing w:after="0"/>
     </w:pPr>
@@ -2034,6 +1890,7 @@
   </w:style>
   <w:style w:type="table" w:customStyle="1" w:styleId="a3">
     <w:basedOn w:val="TableNormal"/>
+    <w:rsid w:val="002345D4"/>
     <w:pPr>
       <w:spacing w:after="0"/>
     </w:pPr>
@@ -2050,6 +1907,7 @@
   </w:style>
   <w:style w:type="table" w:customStyle="1" w:styleId="a4">
     <w:basedOn w:val="TableNormal"/>
+    <w:rsid w:val="002345D4"/>
     <w:pPr>
       <w:spacing w:after="0"/>
     </w:pPr>
@@ -2066,6 +1924,7 @@
   </w:style>
   <w:style w:type="table" w:customStyle="1" w:styleId="a5">
     <w:basedOn w:val="TableNormal"/>
+    <w:rsid w:val="002345D4"/>
     <w:pPr>
       <w:spacing w:after="0"/>
     </w:pPr>
@@ -2082,6 +1941,7 @@
   </w:style>
   <w:style w:type="table" w:customStyle="1" w:styleId="a6">
     <w:basedOn w:val="TableNormal"/>
+    <w:rsid w:val="002345D4"/>
     <w:pPr>
       <w:spacing w:after="0"/>
     </w:pPr>
@@ -2098,6 +1958,7 @@
   </w:style>
   <w:style w:type="table" w:customStyle="1" w:styleId="a7">
     <w:basedOn w:val="TableNormal"/>
+    <w:rsid w:val="002345D4"/>
     <w:pPr>
       <w:spacing w:after="0"/>
     </w:pPr>
@@ -2114,6 +1975,7 @@
   </w:style>
   <w:style w:type="table" w:customStyle="1" w:styleId="a8">
     <w:basedOn w:val="TableNormal"/>
+    <w:rsid w:val="002345D4"/>
     <w:pPr>
       <w:spacing w:after="0"/>
     </w:pPr>
@@ -2130,6 +1992,7 @@
   </w:style>
   <w:style w:type="table" w:customStyle="1" w:styleId="a9">
     <w:basedOn w:val="TableNormal"/>
+    <w:rsid w:val="002345D4"/>
     <w:pPr>
       <w:spacing w:after="0"/>
     </w:pPr>
@@ -2146,6 +2009,7 @@
   </w:style>
   <w:style w:type="table" w:customStyle="1" w:styleId="aa">
     <w:basedOn w:val="TableNormal"/>
+    <w:rsid w:val="002345D4"/>
     <w:pPr>
       <w:spacing w:after="0"/>
     </w:pPr>
@@ -2162,6 +2026,7 @@
   </w:style>
   <w:style w:type="table" w:customStyle="1" w:styleId="ab">
     <w:basedOn w:val="TableNormal"/>
+    <w:rsid w:val="002345D4"/>
     <w:pPr>
       <w:spacing w:after="0"/>
     </w:pPr>
@@ -2178,6 +2043,7 @@
   </w:style>
   <w:style w:type="table" w:customStyle="1" w:styleId="ac">
     <w:basedOn w:val="TableNormal"/>
+    <w:rsid w:val="002345D4"/>
     <w:pPr>
       <w:spacing w:after="0"/>
     </w:pPr>
@@ -2194,6 +2060,7 @@
   </w:style>
   <w:style w:type="table" w:customStyle="1" w:styleId="ad">
     <w:basedOn w:val="TableNormal"/>
+    <w:rsid w:val="002345D4"/>
     <w:pPr>
       <w:spacing w:after="0"/>
     </w:pPr>
@@ -2210,6 +2077,7 @@
   </w:style>
   <w:style w:type="table" w:customStyle="1" w:styleId="ae">
     <w:basedOn w:val="TableNormal"/>
+    <w:rsid w:val="002345D4"/>
     <w:pPr>
       <w:spacing w:after="0"/>
     </w:pPr>
@@ -2226,6 +2094,7 @@
   </w:style>
   <w:style w:type="table" w:customStyle="1" w:styleId="af">
     <w:basedOn w:val="TableNormal"/>
+    <w:rsid w:val="002345D4"/>
     <w:pPr>
       <w:spacing w:after="0"/>
     </w:pPr>
@@ -2242,6 +2111,7 @@
   </w:style>
   <w:style w:type="table" w:customStyle="1" w:styleId="af0">
     <w:basedOn w:val="TableNormal"/>
+    <w:rsid w:val="002345D4"/>
     <w:pPr>
       <w:spacing w:after="0"/>
     </w:pPr>
@@ -2258,6 +2128,7 @@
   </w:style>
   <w:style w:type="table" w:customStyle="1" w:styleId="af1">
     <w:basedOn w:val="TableNormal"/>
+    <w:rsid w:val="002345D4"/>
     <w:pPr>
       <w:spacing w:after="0"/>
     </w:pPr>
@@ -2274,6 +2145,7 @@
   </w:style>
   <w:style w:type="table" w:customStyle="1" w:styleId="af2">
     <w:basedOn w:val="TableNormal"/>
+    <w:rsid w:val="002345D4"/>
     <w:pPr>
       <w:spacing w:after="0"/>
     </w:pPr>
@@ -2290,6 +2162,7 @@
   </w:style>
   <w:style w:type="table" w:customStyle="1" w:styleId="af3">
     <w:basedOn w:val="TableNormal"/>
+    <w:rsid w:val="002345D4"/>
     <w:pPr>
       <w:spacing w:after="0"/>
     </w:pPr>
@@ -2306,6 +2179,7 @@
   </w:style>
   <w:style w:type="table" w:customStyle="1" w:styleId="af4">
     <w:basedOn w:val="TableNormal"/>
+    <w:rsid w:val="002345D4"/>
     <w:pPr>
       <w:spacing w:after="0"/>
     </w:pPr>
@@ -2322,6 +2196,7 @@
   </w:style>
   <w:style w:type="table" w:customStyle="1" w:styleId="af5">
     <w:basedOn w:val="TableNormal"/>
+    <w:rsid w:val="002345D4"/>
     <w:pPr>
       <w:spacing w:after="0"/>
     </w:pPr>
@@ -2338,6 +2213,7 @@
   </w:style>
   <w:style w:type="table" w:customStyle="1" w:styleId="af6">
     <w:basedOn w:val="TableNormal"/>
+    <w:rsid w:val="002345D4"/>
     <w:pPr>
       <w:spacing w:after="0"/>
     </w:pPr>
@@ -2354,6 +2230,7 @@
   </w:style>
   <w:style w:type="table" w:customStyle="1" w:styleId="af7">
     <w:basedOn w:val="TableNormal"/>
+    <w:rsid w:val="002345D4"/>
     <w:pPr>
       <w:spacing w:after="0"/>
     </w:pPr>
@@ -2375,6 +2252,7 @@
     <w:uiPriority w:val="99"/>
     <w:semiHidden/>
     <w:unhideWhenUsed/>
+    <w:rsid w:val="002345D4"/>
     <w:rPr>
       <w:sz w:val="20"/>
       <w:szCs w:val="20"/>
@@ -2386,6 +2264,7 @@
     <w:link w:val="Textocomentario"/>
     <w:uiPriority w:val="99"/>
     <w:semiHidden/>
+    <w:rsid w:val="002345D4"/>
     <w:rPr>
       <w:sz w:val="20"/>
       <w:szCs w:val="20"/>
@@ -2397,6 +2276,7 @@
     <w:uiPriority w:val="99"/>
     <w:semiHidden/>
     <w:unhideWhenUsed/>
+    <w:rsid w:val="002345D4"/>
     <w:rPr>
       <w:sz w:val="16"/>
       <w:szCs w:val="16"/>
@@ -2478,7 +2358,7 @@
     </a:clrScheme>
     <a:fontScheme name="Office">
       <a:majorFont>
-        <a:latin typeface="Calibri Light" panose="020F0302020204030204"/>
+        <a:latin typeface="Calibri Light"/>
         <a:ea typeface=""/>
         <a:cs typeface=""/>
         <a:font script="Jpan" typeface="ＭＳ ゴシック"/>
@@ -2513,7 +2393,7 @@
         <a:font script="Geor" typeface="Sylfaen"/>
       </a:majorFont>
       <a:minorFont>
-        <a:latin typeface="Calibri" panose="020F0502020204030204"/>
+        <a:latin typeface="Calibri"/>
         <a:ea typeface=""/>
         <a:cs typeface=""/>
         <a:font script="Jpan" typeface="ＭＳ 明朝"/>
@@ -2690,7 +2570,7 @@
   <a:extraClrSchemeLst/>
   <a:extLst>
     <a:ext uri="{05A4C25C-085E-4340-85A3-A5531E510DB2}">
-      <thm15:themeFamily xmlns:thm15="http://schemas.microsoft.com/office/thememl/2012/main" name="Office Theme" id="{62F939B6-93AF-4DB8-9C6B-D6C7DFDC589F}" vid="{4A3C46E8-61CC-4603-A589-7422A47A8E4A}"/>
+      <thm15:themeFamily xmlns:thm15="http://schemas.microsoft.com/office/thememl/2012/main" xmlns="" name="Office Theme" id="{62F939B6-93AF-4DB8-9C6B-D6C7DFDC589F}" vid="{4A3C46E8-61CC-4603-A589-7422A47A8E4A}"/>
     </a:ext>
   </a:extLst>
 </a:theme>

</xml_diff>